<commit_message>
Lab 1 - Completed
</commit_message>
<xml_diff>
--- a/Lab 1/Submission instructions for Lab 1.docx
+++ b/Lab 1/Submission instructions for Lab 1.docx
@@ -25,7 +25,23 @@
         <w:t>-</w:t>
       </w:r>
       <w:r>
-        <w:t>trip time (RTT) or latency of a message between one gRPC client and one gRPC server</w:t>
+        <w:t xml:space="preserve">trip time (RTT) or latency of a message between one </w:t>
+      </w:r>
+      <w:proofErr w:type="spellStart"/>
+      <w:r>
+        <w:t>gRPC</w:t>
+      </w:r>
+      <w:proofErr w:type="spellEnd"/>
+      <w:r>
+        <w:t xml:space="preserve"> client and one </w:t>
+      </w:r>
+      <w:proofErr w:type="spellStart"/>
+      <w:r>
+        <w:t>gRPC</w:t>
+      </w:r>
+      <w:proofErr w:type="spellEnd"/>
+      <w:r>
+        <w:t xml:space="preserve"> server</w:t>
       </w:r>
       <w:r>
         <w:t>?</w:t>
@@ -43,7 +59,31 @@
         <w:t>What was the t</w:t>
       </w:r>
       <w:r>
-        <w:t>hroughput (i.e., requests/sec or messages/sec) of one gRPC sever when one gRPC client is running and when two gRPC clients are running</w:t>
+        <w:t xml:space="preserve">hroughput (i.e., requests/sec or messages/sec) of one </w:t>
+      </w:r>
+      <w:proofErr w:type="spellStart"/>
+      <w:r>
+        <w:t>gRPC</w:t>
+      </w:r>
+      <w:proofErr w:type="spellEnd"/>
+      <w:r>
+        <w:t xml:space="preserve"> sever when one </w:t>
+      </w:r>
+      <w:proofErr w:type="spellStart"/>
+      <w:r>
+        <w:t>gRPC</w:t>
+      </w:r>
+      <w:proofErr w:type="spellEnd"/>
+      <w:r>
+        <w:t xml:space="preserve"> client is running and when two </w:t>
+      </w:r>
+      <w:proofErr w:type="spellStart"/>
+      <w:r>
+        <w:t>gRPC</w:t>
+      </w:r>
+      <w:proofErr w:type="spellEnd"/>
+      <w:r>
+        <w:t xml:space="preserve"> clients are running</w:t>
       </w:r>
       <w:r>
         <w:t>?</w:t>
@@ -58,7 +98,16 @@
         </w:numPr>
       </w:pPr>
       <w:r>
-        <w:t>A brief explanation of how you went about measuring the latency and throughput.</w:t>
+        <w:t xml:space="preserve">A brief </w:t>
+      </w:r>
+      <w:r>
+        <w:t xml:space="preserve">but detailed </w:t>
+      </w:r>
+      <w:r>
+        <w:t>explanation of how you went about measuring the latency and throughput.</w:t>
+      </w:r>
+      <w:r>
+        <w:t xml:space="preserve"> You should include any decisions you made (e.g., wall clock vs. CPU clock, synchronous vs. asynchronous RPCs, etc.).</w:t>
       </w:r>
     </w:p>
     <w:p>
@@ -70,37 +119,68 @@
         </w:numPr>
       </w:pPr>
       <w:r>
-        <w:t xml:space="preserve">Paste the </w:t>
-      </w:r>
-      <w:r>
-        <w:t>C++ code</w:t>
-      </w:r>
-      <w:r>
-        <w:t xml:space="preserve"> in the </w:t>
-      </w:r>
-      <w:r>
-        <w:t>doc</w:t>
-      </w:r>
+        <w:t xml:space="preserve">Compress all your </w:t>
+      </w:r>
+      <w:r>
+        <w:rPr>
+          <w:b/>
+          <w:bCs/>
+        </w:rPr>
+        <w:t>relevant</w:t>
+      </w:r>
+      <w:r>
+        <w:t xml:space="preserve"> source code (only the files you </w:t>
+      </w:r>
+      <w:proofErr w:type="gramStart"/>
+      <w:r>
+        <w:t xml:space="preserve">actually </w:t>
+      </w:r>
+      <w:r>
+        <w:t>created/</w:t>
+      </w:r>
+      <w:r>
+        <w:t>modified</w:t>
+      </w:r>
+      <w:proofErr w:type="gramEnd"/>
+      <w:r>
+        <w:t xml:space="preserve">; not the whole </w:t>
+      </w:r>
+      <w:proofErr w:type="spellStart"/>
+      <w:r>
+        <w:t>gRPC</w:t>
+      </w:r>
+      <w:proofErr w:type="spellEnd"/>
       <w:r>
         <w:t xml:space="preserve"> </w:t>
       </w:r>
       <w:r>
-        <w:t>for</w:t>
-      </w:r>
-      <w:r>
-        <w:t xml:space="preserve"> both</w:t>
-      </w:r>
-      <w:r>
-        <w:t xml:space="preserve"> the gRPC</w:t>
-      </w:r>
-      <w:r>
-        <w:t xml:space="preserve"> server and client for latency and throughput measurements</w:t>
-      </w:r>
-      <w:r>
-        <w:t>.</w:t>
-      </w:r>
-      <w:r>
-        <w:t xml:space="preserve"> </w:t>
+        <w:t>repository</w:t>
+      </w:r>
+      <w:r>
+        <w:t>!</w:t>
+      </w:r>
+      <w:r>
+        <w:t xml:space="preserve">) along with the PDF in a zip archive or tarball and submit to </w:t>
+      </w:r>
+      <w:proofErr w:type="spellStart"/>
+      <w:r>
+        <w:t>CatCourses</w:t>
+      </w:r>
+      <w:proofErr w:type="spellEnd"/>
+      <w:r>
+        <w:t xml:space="preserve">. </w:t>
+      </w:r>
+    </w:p>
+    <w:p>
+      <w:pPr>
+        <w:pStyle w:val="ListParagraph"/>
+        <w:numPr>
+          <w:ilvl w:val="1"/>
+          <w:numId w:val="1"/>
+        </w:numPr>
+      </w:pPr>
+      <w:r>
+        <w:t>The files you modify for this lab will probably be greeter_client.cpp and greeter_server.cpp, though it depends.</w:t>
       </w:r>
     </w:p>
     <w:sectPr>
@@ -128,7 +208,7 @@
         <w:ind w:left="771" w:hanging="360"/>
       </w:pPr>
     </w:lvl>
-    <w:lvl w:ilvl="1" w:tplc="04090019" w:tentative="1">
+    <w:lvl w:ilvl="1" w:tplc="04090019">
       <w:start w:val="1"/>
       <w:numFmt w:val="lowerLetter"/>
       <w:lvlText w:val="%2."/>
@@ -201,7 +281,7 @@
       </w:pPr>
     </w:lvl>
   </w:abstractNum>
-  <w:num w:numId="1">
+  <w:num w:numId="1" w16cid:durableId="1139228177">
     <w:abstractNumId w:val="0"/>
   </w:num>
 </w:numbering>

</xml_diff>